<commit_message>
Assignment Details Excel File added
</commit_message>
<xml_diff>
--- a/Assignment-1/Assignment 1.docx
+++ b/Assignment-1/Assignment 1.docx
@@ -1,236 +1,101 @@
 
 <file path=word/document.xml><?xml version="1.0" encoding="utf-8"?>
-<w:document xmlns:mc="http://schemas.openxmlformats.org/markup-compatibility/2006" xmlns:o="urn:schemas-microsoft-com:office:office" xmlns:r="http://schemas.openxmlformats.org/officeDocument/2006/relationships" xmlns:m="http://schemas.openxmlformats.org/officeDocument/2006/math" xmlns:v="urn:schemas-microsoft-com:vml" xmlns:wp="http://schemas.openxmlformats.org/drawingml/2006/wordprocessingDrawing" xmlns:w10="urn:schemas-microsoft-com:office:word" xmlns:w="http://schemas.openxmlformats.org/wordprocessingml/2006/main" xmlns:wne="http://schemas.microsoft.com/office/word/2006/wordml" xmlns:sl="http://schemas.openxmlformats.org/schemaLibrary/2006/main" xmlns:a="http://schemas.openxmlformats.org/drawingml/2006/main" xmlns:pic="http://schemas.openxmlformats.org/drawingml/2006/picture" xmlns:c="http://schemas.openxmlformats.org/drawingml/2006/chart" xmlns:lc="http://schemas.openxmlformats.org/drawingml/2006/lockedCanvas" xmlns:dgm="http://schemas.openxmlformats.org/drawingml/2006/diagram" xmlns:wps="http://schemas.microsoft.com/office/word/2010/wordprocessingShape" xmlns:wpg="http://schemas.microsoft.com/office/word/2010/wordprocessingGroup" xmlns:w14="http://schemas.microsoft.com/office/word/2010/wordml" xmlns:w15="http://schemas.microsoft.com/office/word/2012/wordml" xmlns:w16="http://schemas.microsoft.com/office/word/2018/wordml" xmlns:w16cex="http://schemas.microsoft.com/office/word/2018/wordml/cex" xmlns:w16cid="http://schemas.microsoft.com/office/word/2016/wordml/cid" xmlns="http://schemas.microsoft.com/office/tasks/2019/documenttasks" xmlns:cr="http://schemas.microsoft.com/office/comments/2020/reactions">
+<w:document xmlns:wpc="http://schemas.microsoft.com/office/word/2010/wordprocessingCanvas" xmlns:cx="http://schemas.microsoft.com/office/drawing/2014/chartex" xmlns:cx1="http://schemas.microsoft.com/office/drawing/2015/9/8/chartex" xmlns:cx2="http://schemas.microsoft.com/office/drawing/2015/10/21/chartex" xmlns:cx3="http://schemas.microsoft.com/office/drawing/2016/5/9/chartex" xmlns:cx4="http://schemas.microsoft.com/office/drawing/2016/5/10/chartex" xmlns:cx5="http://schemas.microsoft.com/office/drawing/2016/5/11/chartex" xmlns:cx6="http://schemas.microsoft.com/office/drawing/2016/5/12/chartex" xmlns:cx7="http://schemas.microsoft.com/office/drawing/2016/5/13/chartex" xmlns:cx8="http://schemas.microsoft.com/office/drawing/2016/5/14/chartex" xmlns:mc="http://schemas.openxmlformats.org/markup-compatibility/2006" xmlns:aink="http://schemas.microsoft.com/office/drawing/2016/ink" xmlns:am3d="http://schemas.microsoft.com/office/drawing/2017/model3d" xmlns:o="urn:schemas-microsoft-com:office:office" xmlns:oel="http://schemas.microsoft.com/office/2019/extlst" xmlns:r="http://schemas.openxmlformats.org/officeDocument/2006/relationships" xmlns:m="http://schemas.openxmlformats.org/officeDocument/2006/math" xmlns:v="urn:schemas-microsoft-com:vml" xmlns:wp14="http://schemas.microsoft.com/office/word/2010/wordprocessingDrawing" xmlns:wp="http://schemas.openxmlformats.org/drawingml/2006/wordprocessingDrawing" xmlns:w10="urn:schemas-microsoft-com:office:word" xmlns:w="http://schemas.openxmlformats.org/wordprocessingml/2006/main" xmlns:w14="http://schemas.microsoft.com/office/word/2010/wordml" xmlns:w15="http://schemas.microsoft.com/office/word/2012/wordml" xmlns:w16cex="http://schemas.microsoft.com/office/word/2018/wordml/cex" xmlns:w16cid="http://schemas.microsoft.com/office/word/2016/wordml/cid" xmlns:w16="http://schemas.microsoft.com/office/word/2018/wordml" xmlns:w16sdtdh="http://schemas.microsoft.com/office/word/2020/wordml/sdtdatahash" xmlns:w16se="http://schemas.microsoft.com/office/word/2015/wordml/symex" xmlns:wpg="http://schemas.microsoft.com/office/word/2010/wordprocessingGroup" xmlns:wpi="http://schemas.microsoft.com/office/word/2010/wordprocessingInk" xmlns:wne="http://schemas.microsoft.com/office/word/2006/wordml" xmlns:wps="http://schemas.microsoft.com/office/word/2010/wordprocessingShape" mc:Ignorable="w14 w15 w16se w16cid w16 w16cex w16sdtdh wp14">
   <w:body>
     <w:p>
-      <w:pPr>
-        <w:rPr/>
-      </w:pPr>
-      <w:r>
+      <w:r>
+        <w:t>Assignment 1</w:t>
+      </w:r>
+    </w:p>
+    <w:p>
+      <w:r>
+        <w:pict w14:anchorId="2F4987FD">
+          <v:rect id="_x0000_i1025" style="width:0;height:1.5pt" o:hralign="center" o:hrstd="t" o:hr="t" fillcolor="#a0a0a0" stroked="f"/>
+        </w:pict>
+      </w:r>
+    </w:p>
+    <w:p>
+      <w:pPr>
         <w:rPr>
-          <w:rtl w:val="0"/>
+          <w:b/>
+          <w:i/>
+          <w:color w:val="FF9900"/>
         </w:rPr>
-        <w:t xml:space="preserve">Assignment 1</w:t>
-      </w:r>
-    </w:p>
-    <w:p>
-      <w:pPr>
-        <w:rPr/>
-      </w:pPr>
-      <w:r>
-        <w:pict>
-          <v:rect style="width:0.0pt;height:1.5pt" o:hr="t" o:hrstd="t" o:hralign="center" fillcolor="#A0A0A0" stroked="f"/>
-        </w:pict>
-      </w:r>
+      </w:pPr>
       <w:r>
         <w:rPr>
-          <w:rtl w:val="0"/>
-        </w:rPr>
-      </w:r>
-    </w:p>
-    <w:p>
-      <w:pPr>
-        <w:rPr>
-          <w:b w:val="1"/>
-          <w:i w:val="1"/>
-          <w:color w:val="ff9900"/>
-        </w:rPr>
-      </w:pPr>
-      <w:r>
-        <w:rPr>
-          <w:b w:val="1"/>
-          <w:i w:val="1"/>
-          <w:color w:val="ff9900"/>
-          <w:rtl w:val="0"/>
+          <w:b/>
+          <w:i/>
+          <w:color w:val="FF9900"/>
         </w:rPr>
         <w:t xml:space="preserve">Assignment 1 </w:t>
       </w:r>
     </w:p>
-    <w:p>
-      <w:pPr>
-        <w:rPr/>
-      </w:pPr>
-      <w:r>
-        <w:rPr>
-          <w:rtl w:val="0"/>
-        </w:rPr>
-      </w:r>
-    </w:p>
-    <w:p>
-      <w:pPr>
-        <w:rPr/>
-      </w:pPr>
-      <w:r>
-        <w:rPr>
-          <w:rtl w:val="0"/>
-        </w:rPr>
-      </w:r>
-    </w:p>
-    <w:p>
-      <w:pPr>
-        <w:rPr/>
-      </w:pPr>
-      <w:r>
-        <w:rPr>
-          <w:rtl w:val="0"/>
-        </w:rPr>
-        <w:t xml:space="preserve">Excel for Data Analyst: Assignment No. 1</w:t>
-      </w:r>
-    </w:p>
-    <w:p>
-      <w:pPr>
-        <w:rPr/>
-      </w:pPr>
-      <w:r>
-        <w:rPr>
-          <w:rtl w:val="0"/>
-        </w:rPr>
-        <w:t xml:space="preserve">Total Marks</w:t>
+    <w:p/>
+    <w:p>
+      <w:r>
+        <w:t>Assignment No 1</w:t>
+      </w:r>
+      <w:r>
         <w:tab/>
-        <w:t xml:space="preserve">100</w:t>
-      </w:r>
-    </w:p>
-    <w:p>
-      <w:pPr>
-        <w:rPr/>
-      </w:pPr>
-      <w:r>
-        <w:rPr>
-          <w:rtl w:val="0"/>
-        </w:rPr>
-        <w:t xml:space="preserve">Your assignment should start like this</w:t>
+        <w:t>Introduction of Assignment</w:t>
+      </w:r>
+    </w:p>
+    <w:p>
+      <w:r>
+        <w:t>Submitted By</w:t>
+      </w:r>
+      <w:r>
         <w:tab/>
-        <w:t xml:space="preserve">05 Marks</w:t>
-      </w:r>
-    </w:p>
-    <w:p>
-      <w:pPr>
-        <w:rPr/>
-      </w:pPr>
-      <w:r>
-        <w:rPr>
-          <w:rtl w:val="0"/>
-        </w:rPr>
-        <w:t xml:space="preserve">Assignment No 1</w:t>
+        <w:t>Your Name</w:t>
+      </w:r>
+    </w:p>
+    <w:p>
+      <w:r>
+        <w:t>Email address</w:t>
+      </w:r>
+      <w:r>
         <w:tab/>
-        <w:t xml:space="preserve">Introduction of Assignment</w:t>
-      </w:r>
-    </w:p>
-    <w:p>
-      <w:pPr>
-        <w:rPr/>
-      </w:pPr>
-      <w:r>
-        <w:rPr>
-          <w:rtl w:val="0"/>
-        </w:rPr>
-        <w:t xml:space="preserve">Submitted By</w:t>
+        <w:t>abc@yahoo.com</w:t>
+      </w:r>
+    </w:p>
+    <w:p>
+      <w:r>
+        <w:t>Submission Date</w:t>
+      </w:r>
+      <w:r>
         <w:tab/>
-        <w:t xml:space="preserve">Your Name</w:t>
-      </w:r>
-    </w:p>
-    <w:p>
-      <w:pPr>
-        <w:rPr/>
-      </w:pPr>
-      <w:r>
-        <w:rPr>
-          <w:rtl w:val="0"/>
-        </w:rPr>
-        <w:t xml:space="preserve">Email address</w:t>
-        <w:tab/>
-        <w:t xml:space="preserve">abc@yahoo.com</w:t>
-      </w:r>
-    </w:p>
-    <w:p>
-      <w:pPr>
-        <w:rPr/>
-      </w:pPr>
-      <w:r>
-        <w:rPr>
-          <w:rtl w:val="0"/>
-        </w:rPr>
-        <w:t xml:space="preserve">Submission Date</w:t>
-        <w:tab/>
-        <w:t xml:space="preserve">01-01-2024</w:t>
-      </w:r>
-    </w:p>
-    <w:p>
-      <w:pPr>
-        <w:rPr/>
-      </w:pPr>
-      <w:r>
-        <w:rPr>
-          <w:rtl w:val="0"/>
-        </w:rPr>
-        <w:t xml:space="preserve">Assignment 1</w:t>
-      </w:r>
-    </w:p>
-    <w:p>
-      <w:pPr>
-        <w:rPr/>
-      </w:pPr>
-      <w:r>
-        <w:rPr>
-          <w:rtl w:val="0"/>
-        </w:rPr>
-        <w:t xml:space="preserve">After watching the video introduction about navigation, cell addresses, formula bar, and the Excel interface, reflect on what you have learned and how it can help you in your future work with Excel. Your assignment should address the following:</w:t>
-      </w:r>
-    </w:p>
-    <w:p>
-      <w:pPr>
-        <w:rPr/>
-      </w:pPr>
-      <w:r>
-        <w:rPr>
-          <w:rtl w:val="0"/>
-        </w:rPr>
-      </w:r>
-    </w:p>
-    <w:p>
-      <w:pPr>
-        <w:rPr/>
-      </w:pPr>
-      <w:r>
-        <w:rPr>
-          <w:rtl w:val="0"/>
-        </w:rPr>
-      </w:r>
-    </w:p>
-    <w:p>
-      <w:pPr>
-        <w:rPr/>
-      </w:pPr>
-      <w:r>
-        <w:rPr>
-          <w:rtl w:val="0"/>
-        </w:rPr>
+        <w:t>01-01-2024</w:t>
+      </w:r>
+    </w:p>
+    <w:p>
+      <w:r>
+        <w:t>Assignment 1</w:t>
+      </w:r>
+    </w:p>
+    <w:p/>
+    <w:p>
+      <w:r>
+        <w:t>After watching the video introduction about navigation, cell addresses, formula bar, and the Excel interface, reflect on what you have learned and how it can help you in your future work with Excel. Your assignment should address the following:</w:t>
+      </w:r>
+    </w:p>
+    <w:p/>
+    <w:p/>
+    <w:p>
+      <w:r>
         <w:t xml:space="preserve">Understanding the Interface: </w:t>
       </w:r>
     </w:p>
-    <w:p>
-      <w:pPr>
-        <w:rPr/>
-      </w:pPr>
-      <w:r>
-        <w:rPr>
-          <w:rtl w:val="0"/>
-        </w:rPr>
-      </w:r>
-    </w:p>
+    <w:p/>
     <w:p>
       <w:pPr>
         <w:numPr>
           <w:ilvl w:val="0"/>
           <w:numId w:val="1"/>
         </w:numPr>
-        <w:ind w:left="720" w:hanging="360"/>
-      </w:pPr>
-      <w:r>
-        <w:rPr>
-          <w:rtl w:val="0"/>
-        </w:rPr>
-        <w:t xml:space="preserve">Describe the main components of the Excel interface covered in the video.</w:t>
+      </w:pPr>
+      <w:r>
+        <w:t>Describe the main components of the Excel interface covered in the video.</w:t>
       </w:r>
     </w:p>
     <w:p>
@@ -239,59 +104,27 @@
           <w:ilvl w:val="0"/>
           <w:numId w:val="1"/>
         </w:numPr>
-        <w:ind w:left="720" w:hanging="360"/>
-      </w:pPr>
-      <w:r>
-        <w:rPr>
-          <w:rtl w:val="0"/>
-        </w:rPr>
-        <w:t xml:space="preserve">How do these components contribute to your ability to work efficiently in Excel?</w:t>
-      </w:r>
-    </w:p>
-    <w:p>
-      <w:pPr>
-        <w:rPr/>
-      </w:pPr>
-      <w:r>
-        <w:rPr>
-          <w:rtl w:val="0"/>
-        </w:rPr>
-      </w:r>
-    </w:p>
-    <w:p>
-      <w:pPr>
-        <w:rPr/>
-      </w:pPr>
-      <w:r>
-        <w:rPr>
-          <w:rtl w:val="0"/>
-        </w:rPr>
-        <w:t xml:space="preserve">Cell Addresses and Navigation:</w:t>
-      </w:r>
-    </w:p>
-    <w:p>
-      <w:pPr>
-        <w:rPr/>
-      </w:pPr>
-      <w:r>
-        <w:rPr>
-          <w:rtl w:val="0"/>
-        </w:rPr>
-      </w:r>
-    </w:p>
+      </w:pPr>
+      <w:r>
+        <w:t>How do these components contribute to your ability to work efficiently in Excel?</w:t>
+      </w:r>
+    </w:p>
+    <w:p/>
+    <w:p>
+      <w:r>
+        <w:t>Cell Addresses and Navigation:</w:t>
+      </w:r>
+    </w:p>
+    <w:p/>
     <w:p>
       <w:pPr>
         <w:numPr>
           <w:ilvl w:val="0"/>
           <w:numId w:val="2"/>
         </w:numPr>
-        <w:ind w:left="720" w:hanging="360"/>
-      </w:pPr>
-      <w:r>
-        <w:rPr>
-          <w:rtl w:val="0"/>
-        </w:rPr>
-        <w:t xml:space="preserve">Explain what cell addresses are and how they are used in Excel.</w:t>
+      </w:pPr>
+      <w:r>
+        <w:t>Explain what cell addresses are and how they are used in Excel.</w:t>
       </w:r>
     </w:p>
     <w:p>
@@ -300,13 +133,9 @@
           <w:ilvl w:val="0"/>
           <w:numId w:val="2"/>
         </w:numPr>
-        <w:ind w:left="720" w:hanging="360"/>
-      </w:pPr>
-      <w:r>
-        <w:rPr>
-          <w:rtl w:val="0"/>
-        </w:rPr>
-        <w:t xml:space="preserve">Reflect on the strategies for navigating through a spreadsheet that were discussed in the video.</w:t>
+      </w:pPr>
+      <w:r>
+        <w:t>Reflect on the strategies for navigating through a spreadsheet that were discussed in the video.</w:t>
       </w:r>
     </w:p>
     <w:p>
@@ -315,107 +144,53 @@
           <w:ilvl w:val="0"/>
           <w:numId w:val="2"/>
         </w:numPr>
-        <w:ind w:left="720" w:hanging="360"/>
-      </w:pPr>
-      <w:r>
-        <w:rPr>
-          <w:rtl w:val="0"/>
-        </w:rPr>
-        <w:t xml:space="preserve">How can these skills improve your workflow?</w:t>
-      </w:r>
-    </w:p>
-    <w:p>
-      <w:pPr>
-        <w:ind w:left="720" w:firstLine="0"/>
-        <w:rPr/>
-      </w:pPr>
-      <w:r>
-        <w:rPr>
-          <w:rtl w:val="0"/>
-        </w:rPr>
-      </w:r>
-    </w:p>
-    <w:p>
-      <w:pPr>
-        <w:rPr/>
-      </w:pPr>
-      <w:r>
-        <w:rPr>
-          <w:rtl w:val="0"/>
-        </w:rPr>
-        <w:t xml:space="preserve">Using the Formula Bar:</w:t>
-      </w:r>
-    </w:p>
-    <w:p>
-      <w:pPr>
-        <w:rPr/>
-      </w:pPr>
-      <w:r>
-        <w:rPr>
-          <w:rtl w:val="0"/>
-        </w:rPr>
-      </w:r>
-    </w:p>
+      </w:pPr>
+      <w:r>
+        <w:t>How can these skills improve your workflow?</w:t>
+      </w:r>
+    </w:p>
+    <w:p>
+      <w:pPr>
+        <w:ind w:left="720"/>
+      </w:pPr>
+    </w:p>
+    <w:p>
+      <w:r>
+        <w:t>Using the Formula Bar:</w:t>
+      </w:r>
+    </w:p>
+    <w:p/>
     <w:p>
       <w:pPr>
         <w:numPr>
           <w:ilvl w:val="0"/>
           <w:numId w:val="4"/>
         </w:numPr>
-        <w:ind w:left="720" w:hanging="360"/>
-      </w:pPr>
-      <w:r>
-        <w:rPr>
-          <w:rtl w:val="0"/>
-        </w:rPr>
-        <w:t xml:space="preserve">Discuss the importance of the formula bar in Excel. How does it help you when working with data and formulas?</w:t>
-      </w:r>
-    </w:p>
-    <w:p>
-      <w:pPr>
-        <w:ind w:left="720" w:firstLine="0"/>
-        <w:rPr/>
-      </w:pPr>
-      <w:r>
-        <w:rPr>
-          <w:rtl w:val="0"/>
-        </w:rPr>
-      </w:r>
-    </w:p>
-    <w:p>
-      <w:pPr>
-        <w:rPr/>
-      </w:pPr>
-      <w:r>
-        <w:rPr>
-          <w:rtl w:val="0"/>
-        </w:rPr>
-        <w:t xml:space="preserve">Practical Application:</w:t>
-      </w:r>
-    </w:p>
-    <w:p>
-      <w:pPr>
-        <w:rPr/>
-      </w:pPr>
-      <w:r>
-        <w:rPr>
-          <w:rtl w:val="0"/>
-        </w:rPr>
-      </w:r>
-    </w:p>
+      </w:pPr>
+      <w:r>
+        <w:t>Discuss the importance of the formula bar in Excel. How does it help you when working with data and formulas?</w:t>
+      </w:r>
+    </w:p>
+    <w:p>
+      <w:pPr>
+        <w:ind w:left="720"/>
+      </w:pPr>
+    </w:p>
+    <w:p>
+      <w:r>
+        <w:t>Practical Application:</w:t>
+      </w:r>
+    </w:p>
+    <w:p/>
     <w:p>
       <w:pPr>
         <w:numPr>
           <w:ilvl w:val="0"/>
           <w:numId w:val="3"/>
         </w:numPr>
-        <w:ind w:left="720" w:hanging="360"/>
-      </w:pPr>
-      <w:r>
-        <w:rPr>
-          <w:rtl w:val="0"/>
-        </w:rPr>
-        <w:t xml:space="preserve">Provide an example of how you can apply the concepts from the video to a real-world scenario or task.</w:t>
+      </w:pPr>
+      <w:r>
+        <w:t>Provide an example of how you can apply the concepts from the video to a real-world scenario or task.</w:t>
       </w:r>
     </w:p>
     <w:p>
@@ -424,112 +199,56 @@
           <w:ilvl w:val="0"/>
           <w:numId w:val="3"/>
         </w:numPr>
-        <w:ind w:left="720" w:hanging="360"/>
-      </w:pPr>
-      <w:r>
-        <w:rPr>
-          <w:rtl w:val="0"/>
-        </w:rPr>
-        <w:t xml:space="preserve">Describe the specific Excel functions or features you would use and why.</w:t>
-      </w:r>
-    </w:p>
-    <w:p>
-      <w:pPr>
-        <w:ind w:left="720" w:firstLine="0"/>
-        <w:rPr/>
-      </w:pPr>
-      <w:r>
-        <w:rPr>
-          <w:rtl w:val="0"/>
-        </w:rPr>
-      </w:r>
-    </w:p>
-    <w:p>
-      <w:pPr>
-        <w:rPr/>
-      </w:pPr>
-      <w:r>
-        <w:rPr>
-          <w:rtl w:val="0"/>
-        </w:rPr>
-        <w:t xml:space="preserve">Your reflection should be approximately 500 words in length.</w:t>
-      </w:r>
-    </w:p>
-    <w:p>
-      <w:pPr>
-        <w:rPr/>
-      </w:pPr>
-      <w:r>
-        <w:rPr>
-          <w:rtl w:val="0"/>
-        </w:rPr>
-      </w:r>
-    </w:p>
-    <w:p>
-      <w:pPr>
-        <w:rPr/>
-      </w:pPr>
-      <w:r>
-        <w:rPr>
-          <w:rtl w:val="0"/>
-        </w:rPr>
-        <w:t xml:space="preserve">Be sure to provide specific examples from the video and your own experiences to support your points. Aim to be clear and concise in your writing.</w:t>
-      </w:r>
-    </w:p>
-    <w:p>
-      <w:pPr>
-        <w:rPr/>
-      </w:pPr>
-      <w:r>
-        <w:rPr>
-          <w:rtl w:val="0"/>
-        </w:rPr>
-      </w:r>
-    </w:p>
-    <w:p>
-      <w:pPr>
-        <w:rPr/>
-      </w:pPr>
-      <w:r>
-        <w:rPr>
-          <w:rtl w:val="0"/>
-        </w:rPr>
-        <w:t xml:space="preserve">Note:</w:t>
-      </w:r>
-    </w:p>
-    <w:p>
-      <w:pPr>
-        <w:rPr/>
-      </w:pPr>
-      <w:r>
-        <w:rPr>
-          <w:rtl w:val="0"/>
-        </w:rPr>
-        <w:t xml:space="preserve">Submit your assignment in document format with your introduction and answers to the assignment questions.</w:t>
-      </w:r>
-    </w:p>
-    <w:p>
-      <w:pPr>
-        <w:rPr/>
-      </w:pPr>
-      <w:r>
-        <w:rPr>
-          <w:rtl w:val="0"/>
-        </w:rPr>
-      </w:r>
-    </w:p>
+      </w:pPr>
+      <w:r>
+        <w:t>Describe the specific Excel functions or features you would use and why.</w:t>
+      </w:r>
+    </w:p>
+    <w:p>
+      <w:pPr>
+        <w:ind w:left="720"/>
+      </w:pPr>
+    </w:p>
+    <w:p>
+      <w:r>
+        <w:t>Your reflection should be approximately 500 words in length.</w:t>
+      </w:r>
+    </w:p>
+    <w:p/>
+    <w:p>
+      <w:r>
+        <w:t>Be sure to provide specific examples from the video and your own experiences to support your points. Aim to be clear and concise in your writing.</w:t>
+      </w:r>
+    </w:p>
+    <w:p/>
+    <w:p>
+      <w:r>
+        <w:t>Note:</w:t>
+      </w:r>
+    </w:p>
+    <w:p>
+      <w:r>
+        <w:lastRenderedPageBreak/>
+        <w:t>Submit your assignment in document format with your introduction and answers to the assignment questions.</w:t>
+      </w:r>
+    </w:p>
+    <w:p/>
     <w:sectPr>
-      <w:pgSz w:h="15840" w:w="12240" w:orient="portrait"/>
-      <w:pgMar w:bottom="1440" w:top="1440" w:left="1440" w:right="1440" w:header="720" w:footer="720"/>
+      <w:pgSz w:w="12240" w:h="15840"/>
+      <w:pgMar w:top="1440" w:right="1440" w:bottom="1440" w:left="1440" w:header="720" w:footer="720" w:gutter="0"/>
       <w:pgNumType w:start="1"/>
+      <w:cols w:space="720"/>
     </w:sectPr>
   </w:body>
 </w:document>
 </file>
 
 <file path=word/numbering.xml><?xml version="1.0" encoding="utf-8"?>
-<w:numbering xmlns:mc="http://schemas.openxmlformats.org/markup-compatibility/2006" xmlns:o="urn:schemas-microsoft-com:office:office" xmlns:r="http://schemas.openxmlformats.org/officeDocument/2006/relationships" xmlns:m="http://schemas.openxmlformats.org/officeDocument/2006/math" xmlns:v="urn:schemas-microsoft-com:vml" xmlns:wp="http://schemas.openxmlformats.org/drawingml/2006/wordprocessingDrawing" xmlns:w10="urn:schemas-microsoft-com:office:word" xmlns:w="http://schemas.openxmlformats.org/wordprocessingml/2006/main" xmlns:wne="http://schemas.microsoft.com/office/word/2006/wordml" xmlns:sl="http://schemas.openxmlformats.org/schemaLibrary/2006/main" xmlns:a="http://schemas.openxmlformats.org/drawingml/2006/main" xmlns:pic="http://schemas.openxmlformats.org/drawingml/2006/picture" xmlns:c="http://schemas.openxmlformats.org/drawingml/2006/chart" xmlns:lc="http://schemas.openxmlformats.org/drawingml/2006/lockedCanvas" xmlns:dgm="http://schemas.openxmlformats.org/drawingml/2006/diagram" xmlns:wps="http://schemas.microsoft.com/office/word/2010/wordprocessingShape" xmlns:wpg="http://schemas.microsoft.com/office/word/2010/wordprocessingGroup" xmlns:w14="http://schemas.microsoft.com/office/word/2010/wordml" xmlns:w15="http://schemas.microsoft.com/office/word/2012/wordml" xmlns:w16="http://schemas.microsoft.com/office/word/2018/wordml" xmlns:w16cex="http://schemas.microsoft.com/office/word/2018/wordml/cex" xmlns:w16cid="http://schemas.microsoft.com/office/word/2016/wordml/cid" xmlns="http://schemas.microsoft.com/office/tasks/2019/documenttasks" xmlns:cr="http://schemas.microsoft.com/office/comments/2020/reactions">
-  <w:abstractNum w:abstractNumId="1">
+<w:numbering xmlns:wpc="http://schemas.microsoft.com/office/word/2010/wordprocessingCanvas" xmlns:cx="http://schemas.microsoft.com/office/drawing/2014/chartex" xmlns:cx1="http://schemas.microsoft.com/office/drawing/2015/9/8/chartex" xmlns:cx2="http://schemas.microsoft.com/office/drawing/2015/10/21/chartex" xmlns:cx3="http://schemas.microsoft.com/office/drawing/2016/5/9/chartex" xmlns:cx4="http://schemas.microsoft.com/office/drawing/2016/5/10/chartex" xmlns:cx5="http://schemas.microsoft.com/office/drawing/2016/5/11/chartex" xmlns:cx6="http://schemas.microsoft.com/office/drawing/2016/5/12/chartex" xmlns:cx7="http://schemas.microsoft.com/office/drawing/2016/5/13/chartex" xmlns:cx8="http://schemas.microsoft.com/office/drawing/2016/5/14/chartex" xmlns:mc="http://schemas.openxmlformats.org/markup-compatibility/2006" xmlns:aink="http://schemas.microsoft.com/office/drawing/2016/ink" xmlns:am3d="http://schemas.microsoft.com/office/drawing/2017/model3d" xmlns:o="urn:schemas-microsoft-com:office:office" xmlns:oel="http://schemas.microsoft.com/office/2019/extlst" xmlns:r="http://schemas.openxmlformats.org/officeDocument/2006/relationships" xmlns:m="http://schemas.openxmlformats.org/officeDocument/2006/math" xmlns:v="urn:schemas-microsoft-com:vml" xmlns:wp14="http://schemas.microsoft.com/office/word/2010/wordprocessingDrawing" xmlns:wp="http://schemas.openxmlformats.org/drawingml/2006/wordprocessingDrawing" xmlns:w10="urn:schemas-microsoft-com:office:word" xmlns:w="http://schemas.openxmlformats.org/wordprocessingml/2006/main" xmlns:w14="http://schemas.microsoft.com/office/word/2010/wordml" xmlns:w15="http://schemas.microsoft.com/office/word/2012/wordml" xmlns:w16cex="http://schemas.microsoft.com/office/word/2018/wordml/cex" xmlns:w16cid="http://schemas.microsoft.com/office/word/2016/wordml/cid" xmlns:w16="http://schemas.microsoft.com/office/word/2018/wordml" xmlns:w16sdtdh="http://schemas.microsoft.com/office/word/2020/wordml/sdtdatahash" xmlns:w16se="http://schemas.microsoft.com/office/word/2015/wordml/symex" xmlns:wpg="http://schemas.microsoft.com/office/word/2010/wordprocessingGroup" xmlns:wpi="http://schemas.microsoft.com/office/word/2010/wordprocessingInk" xmlns:wne="http://schemas.microsoft.com/office/word/2006/wordml" xmlns:wps="http://schemas.microsoft.com/office/word/2010/wordprocessingShape" mc:Ignorable="w14 w15 w16se w16cid w16 w16cex w16sdtdh wp14">
+  <w:abstractNum w:abstractNumId="0" w15:restartNumberingAfterBreak="0">
+    <w:nsid w:val="41A04648"/>
+    <w:multiLevelType w:val="multilevel"/>
+    <w:tmpl w:val="09D21448"/>
     <w:lvl w:ilvl="0">
       <w:start w:val="1"/>
       <w:numFmt w:val="decimal"/>
@@ -639,7 +358,10 @@
       </w:rPr>
     </w:lvl>
   </w:abstractNum>
-  <w:abstractNum w:abstractNumId="2">
+  <w:abstractNum w:abstractNumId="1" w15:restartNumberingAfterBreak="0">
+    <w:nsid w:val="60FF5459"/>
+    <w:multiLevelType w:val="multilevel"/>
+    <w:tmpl w:val="2F901B76"/>
     <w:lvl w:ilvl="0">
       <w:start w:val="1"/>
       <w:numFmt w:val="decimal"/>
@@ -749,7 +471,10 @@
       </w:rPr>
     </w:lvl>
   </w:abstractNum>
-  <w:abstractNum w:abstractNumId="3">
+  <w:abstractNum w:abstractNumId="2" w15:restartNumberingAfterBreak="0">
+    <w:nsid w:val="688B69BB"/>
+    <w:multiLevelType w:val="multilevel"/>
+    <w:tmpl w:val="FE72EBB6"/>
     <w:lvl w:ilvl="0">
       <w:start w:val="1"/>
       <w:numFmt w:val="decimal"/>
@@ -859,7 +584,10 @@
       </w:rPr>
     </w:lvl>
   </w:abstractNum>
-  <w:abstractNum w:abstractNumId="4">
+  <w:abstractNum w:abstractNumId="3" w15:restartNumberingAfterBreak="0">
+    <w:nsid w:val="6EFF01BA"/>
+    <w:multiLevelType w:val="multilevel"/>
+    <w:tmpl w:val="F78ECA48"/>
     <w:lvl w:ilvl="0">
       <w:start w:val="1"/>
       <w:numFmt w:val="decimal"/>
@@ -969,30 +697,30 @@
       </w:rPr>
     </w:lvl>
   </w:abstractNum>
-  <w:num w:numId="1">
+  <w:num w:numId="1" w16cid:durableId="2041121215">
+    <w:abstractNumId w:val="0"/>
+  </w:num>
+  <w:num w:numId="2" w16cid:durableId="330107521">
+    <w:abstractNumId w:val="2"/>
+  </w:num>
+  <w:num w:numId="3" w16cid:durableId="375815654">
     <w:abstractNumId w:val="1"/>
   </w:num>
-  <w:num w:numId="2">
-    <w:abstractNumId w:val="2"/>
-  </w:num>
-  <w:num w:numId="3">
+  <w:num w:numId="4" w16cid:durableId="1967929398">
     <w:abstractNumId w:val="3"/>
-  </w:num>
-  <w:num w:numId="4">
-    <w:abstractNumId w:val="4"/>
   </w:num>
 </w:numbering>
 </file>
 
 <file path=word/styles.xml><?xml version="1.0" encoding="utf-8"?>
-<w:styles xmlns:mc="http://schemas.openxmlformats.org/markup-compatibility/2006" xmlns:o="urn:schemas-microsoft-com:office:office" xmlns:r="http://schemas.openxmlformats.org/officeDocument/2006/relationships" xmlns:m="http://schemas.openxmlformats.org/officeDocument/2006/math" xmlns:v="urn:schemas-microsoft-com:vml" xmlns:wp="http://schemas.openxmlformats.org/drawingml/2006/wordprocessingDrawing" xmlns:w10="urn:schemas-microsoft-com:office:word" xmlns:w="http://schemas.openxmlformats.org/wordprocessingml/2006/main" xmlns:wne="http://schemas.microsoft.com/office/word/2006/wordml" xmlns:sl="http://schemas.openxmlformats.org/schemaLibrary/2006/main" xmlns:a="http://schemas.openxmlformats.org/drawingml/2006/main" xmlns:pic="http://schemas.openxmlformats.org/drawingml/2006/picture" xmlns:c="http://schemas.openxmlformats.org/drawingml/2006/chart" xmlns:lc="http://schemas.openxmlformats.org/drawingml/2006/lockedCanvas" xmlns:dgm="http://schemas.openxmlformats.org/drawingml/2006/diagram" xmlns:wps="http://schemas.microsoft.com/office/word/2010/wordprocessingShape" xmlns:wpg="http://schemas.microsoft.com/office/word/2010/wordprocessingGroup" xmlns:w14="http://schemas.microsoft.com/office/word/2010/wordml" xmlns:w15="http://schemas.microsoft.com/office/word/2012/wordml" xmlns:w16="http://schemas.microsoft.com/office/word/2018/wordml" xmlns:w16cex="http://schemas.microsoft.com/office/word/2018/wordml/cex" xmlns:w16cid="http://schemas.microsoft.com/office/word/2016/wordml/cid" xmlns="http://schemas.microsoft.com/office/tasks/2019/documenttasks" xmlns:cr="http://schemas.microsoft.com/office/comments/2020/reactions">
+<w:styles xmlns:mc="http://schemas.openxmlformats.org/markup-compatibility/2006" xmlns:r="http://schemas.openxmlformats.org/officeDocument/2006/relationships" xmlns:w="http://schemas.openxmlformats.org/wordprocessingml/2006/main" xmlns:w14="http://schemas.microsoft.com/office/word/2010/wordml" xmlns:w15="http://schemas.microsoft.com/office/word/2012/wordml" xmlns:w16cex="http://schemas.microsoft.com/office/word/2018/wordml/cex" xmlns:w16cid="http://schemas.microsoft.com/office/word/2016/wordml/cid" xmlns:w16="http://schemas.microsoft.com/office/word/2018/wordml" xmlns:w16sdtdh="http://schemas.microsoft.com/office/word/2020/wordml/sdtdatahash" xmlns:w16se="http://schemas.microsoft.com/office/word/2015/wordml/symex" mc:Ignorable="w14 w15 w16se w16cid w16 w16cex w16sdtdh">
   <w:docDefaults>
     <w:rPrDefault>
       <w:rPr>
-        <w:rFonts w:ascii="Arial" w:cs="Arial" w:eastAsia="Arial" w:hAnsi="Arial"/>
+        <w:rFonts w:ascii="Arial" w:eastAsia="Arial" w:hAnsi="Arial" w:cs="Arial"/>
         <w:sz w:val="22"/>
         <w:szCs w:val="22"/>
-        <w:lang w:val="en"/>
+        <w:lang w:val="en" w:eastAsia="en-US" w:bidi="ar-SA"/>
       </w:rPr>
     </w:rPrDefault>
     <w:pPrDefault>
@@ -1001,21 +729,399 @@
       </w:pPr>
     </w:pPrDefault>
   </w:docDefaults>
-  <w:style w:type="paragraph" w:styleId="Normal" w:default="1">
-    <w:name w:val="normal"/>
-  </w:style>
-  <w:style w:type="table" w:styleId="TableNormal" w:default="1">
-    <w:name w:val="Table Normal"/>
+  <w:latentStyles w:defLockedState="0" w:defUIPriority="99" w:defSemiHidden="0" w:defUnhideWhenUsed="0" w:defQFormat="0" w:count="376">
+    <w:lsdException w:name="Normal" w:uiPriority="0" w:qFormat="1"/>
+    <w:lsdException w:name="heading 1" w:uiPriority="9" w:qFormat="1"/>
+    <w:lsdException w:name="heading 2" w:semiHidden="1" w:uiPriority="9" w:unhideWhenUsed="1" w:qFormat="1"/>
+    <w:lsdException w:name="heading 3" w:semiHidden="1" w:uiPriority="9" w:unhideWhenUsed="1" w:qFormat="1"/>
+    <w:lsdException w:name="heading 4" w:semiHidden="1" w:uiPriority="9" w:unhideWhenUsed="1" w:qFormat="1"/>
+    <w:lsdException w:name="heading 5" w:semiHidden="1" w:uiPriority="9" w:unhideWhenUsed="1" w:qFormat="1"/>
+    <w:lsdException w:name="heading 6" w:semiHidden="1" w:uiPriority="9" w:unhideWhenUsed="1" w:qFormat="1"/>
+    <w:lsdException w:name="heading 7" w:semiHidden="1" w:uiPriority="9" w:unhideWhenUsed="1" w:qFormat="1"/>
+    <w:lsdException w:name="heading 8" w:semiHidden="1" w:uiPriority="9" w:unhideWhenUsed="1" w:qFormat="1"/>
+    <w:lsdException w:name="heading 9" w:semiHidden="1" w:uiPriority="9" w:unhideWhenUsed="1" w:qFormat="1"/>
+    <w:lsdException w:name="index 1" w:semiHidden="1" w:unhideWhenUsed="1"/>
+    <w:lsdException w:name="index 2" w:semiHidden="1" w:unhideWhenUsed="1"/>
+    <w:lsdException w:name="index 3" w:semiHidden="1" w:unhideWhenUsed="1"/>
+    <w:lsdException w:name="index 4" w:semiHidden="1" w:unhideWhenUsed="1"/>
+    <w:lsdException w:name="index 5" w:semiHidden="1" w:unhideWhenUsed="1"/>
+    <w:lsdException w:name="index 6" w:semiHidden="1" w:unhideWhenUsed="1"/>
+    <w:lsdException w:name="index 7" w:semiHidden="1" w:unhideWhenUsed="1"/>
+    <w:lsdException w:name="index 8" w:semiHidden="1" w:unhideWhenUsed="1"/>
+    <w:lsdException w:name="index 9" w:semiHidden="1" w:unhideWhenUsed="1"/>
+    <w:lsdException w:name="toc 1" w:semiHidden="1" w:uiPriority="39" w:unhideWhenUsed="1"/>
+    <w:lsdException w:name="toc 2" w:semiHidden="1" w:uiPriority="39" w:unhideWhenUsed="1"/>
+    <w:lsdException w:name="toc 3" w:semiHidden="1" w:uiPriority="39" w:unhideWhenUsed="1"/>
+    <w:lsdException w:name="toc 4" w:semiHidden="1" w:uiPriority="39" w:unhideWhenUsed="1"/>
+    <w:lsdException w:name="toc 5" w:semiHidden="1" w:uiPriority="39" w:unhideWhenUsed="1"/>
+    <w:lsdException w:name="toc 6" w:semiHidden="1" w:uiPriority="39" w:unhideWhenUsed="1"/>
+    <w:lsdException w:name="toc 7" w:semiHidden="1" w:uiPriority="39" w:unhideWhenUsed="1"/>
+    <w:lsdException w:name="toc 8" w:semiHidden="1" w:uiPriority="39" w:unhideWhenUsed="1"/>
+    <w:lsdException w:name="toc 9" w:semiHidden="1" w:uiPriority="39" w:unhideWhenUsed="1"/>
+    <w:lsdException w:name="Normal Indent" w:semiHidden="1" w:unhideWhenUsed="1"/>
+    <w:lsdException w:name="footnote text" w:semiHidden="1" w:unhideWhenUsed="1"/>
+    <w:lsdException w:name="annotation text" w:semiHidden="1" w:unhideWhenUsed="1"/>
+    <w:lsdException w:name="header" w:semiHidden="1" w:unhideWhenUsed="1"/>
+    <w:lsdException w:name="footer" w:semiHidden="1" w:unhideWhenUsed="1"/>
+    <w:lsdException w:name="index heading" w:semiHidden="1" w:unhideWhenUsed="1"/>
+    <w:lsdException w:name="caption" w:semiHidden="1" w:uiPriority="35" w:unhideWhenUsed="1" w:qFormat="1"/>
+    <w:lsdException w:name="table of figures" w:semiHidden="1" w:unhideWhenUsed="1"/>
+    <w:lsdException w:name="envelope address" w:semiHidden="1" w:unhideWhenUsed="1"/>
+    <w:lsdException w:name="envelope return" w:semiHidden="1" w:unhideWhenUsed="1"/>
+    <w:lsdException w:name="footnote reference" w:semiHidden="1" w:unhideWhenUsed="1"/>
+    <w:lsdException w:name="annotation reference" w:semiHidden="1" w:unhideWhenUsed="1"/>
+    <w:lsdException w:name="line number" w:semiHidden="1" w:unhideWhenUsed="1"/>
+    <w:lsdException w:name="page number" w:semiHidden="1" w:unhideWhenUsed="1"/>
+    <w:lsdException w:name="endnote reference" w:semiHidden="1" w:unhideWhenUsed="1"/>
+    <w:lsdException w:name="endnote text" w:semiHidden="1" w:unhideWhenUsed="1"/>
+    <w:lsdException w:name="table of authorities" w:semiHidden="1" w:unhideWhenUsed="1"/>
+    <w:lsdException w:name="macro" w:semiHidden="1" w:unhideWhenUsed="1"/>
+    <w:lsdException w:name="toa heading" w:semiHidden="1" w:unhideWhenUsed="1"/>
+    <w:lsdException w:name="List" w:semiHidden="1" w:unhideWhenUsed="1"/>
+    <w:lsdException w:name="List Bullet" w:semiHidden="1" w:unhideWhenUsed="1"/>
+    <w:lsdException w:name="List Number" w:semiHidden="1" w:unhideWhenUsed="1"/>
+    <w:lsdException w:name="List 2" w:semiHidden="1" w:unhideWhenUsed="1"/>
+    <w:lsdException w:name="List 3" w:semiHidden="1" w:unhideWhenUsed="1"/>
+    <w:lsdException w:name="List 4" w:semiHidden="1" w:unhideWhenUsed="1"/>
+    <w:lsdException w:name="List 5" w:semiHidden="1" w:unhideWhenUsed="1"/>
+    <w:lsdException w:name="List Bullet 2" w:semiHidden="1" w:unhideWhenUsed="1"/>
+    <w:lsdException w:name="List Bullet 3" w:semiHidden="1" w:unhideWhenUsed="1"/>
+    <w:lsdException w:name="List Bullet 4" w:semiHidden="1" w:unhideWhenUsed="1"/>
+    <w:lsdException w:name="List Bullet 5" w:semiHidden="1" w:unhideWhenUsed="1"/>
+    <w:lsdException w:name="List Number 2" w:semiHidden="1" w:unhideWhenUsed="1"/>
+    <w:lsdException w:name="List Number 3" w:semiHidden="1" w:unhideWhenUsed="1"/>
+    <w:lsdException w:name="List Number 4" w:semiHidden="1" w:unhideWhenUsed="1"/>
+    <w:lsdException w:name="List Number 5" w:semiHidden="1" w:unhideWhenUsed="1"/>
+    <w:lsdException w:name="Title" w:uiPriority="10" w:qFormat="1"/>
+    <w:lsdException w:name="Closing" w:semiHidden="1" w:unhideWhenUsed="1"/>
+    <w:lsdException w:name="Signature" w:semiHidden="1" w:unhideWhenUsed="1"/>
+    <w:lsdException w:name="Default Paragraph Font" w:semiHidden="1" w:uiPriority="1" w:unhideWhenUsed="1"/>
+    <w:lsdException w:name="Body Text" w:semiHidden="1" w:unhideWhenUsed="1"/>
+    <w:lsdException w:name="Body Text Indent" w:semiHidden="1" w:unhideWhenUsed="1"/>
+    <w:lsdException w:name="List Continue" w:semiHidden="1" w:unhideWhenUsed="1"/>
+    <w:lsdException w:name="List Continue 2" w:semiHidden="1" w:unhideWhenUsed="1"/>
+    <w:lsdException w:name="List Continue 3" w:semiHidden="1" w:unhideWhenUsed="1"/>
+    <w:lsdException w:name="List Continue 4" w:semiHidden="1" w:unhideWhenUsed="1"/>
+    <w:lsdException w:name="List Continue 5" w:semiHidden="1" w:unhideWhenUsed="1"/>
+    <w:lsdException w:name="Message Header" w:semiHidden="1" w:unhideWhenUsed="1"/>
+    <w:lsdException w:name="Subtitle" w:uiPriority="11" w:qFormat="1"/>
+    <w:lsdException w:name="Salutation" w:semiHidden="1" w:unhideWhenUsed="1"/>
+    <w:lsdException w:name="Date" w:semiHidden="1" w:unhideWhenUsed="1"/>
+    <w:lsdException w:name="Body Text First Indent" w:semiHidden="1" w:unhideWhenUsed="1"/>
+    <w:lsdException w:name="Body Text First Indent 2" w:semiHidden="1" w:unhideWhenUsed="1"/>
+    <w:lsdException w:name="Note Heading" w:semiHidden="1" w:unhideWhenUsed="1"/>
+    <w:lsdException w:name="Body Text 2" w:semiHidden="1" w:unhideWhenUsed="1"/>
+    <w:lsdException w:name="Body Text 3" w:semiHidden="1" w:unhideWhenUsed="1"/>
+    <w:lsdException w:name="Body Text Indent 2" w:semiHidden="1" w:unhideWhenUsed="1"/>
+    <w:lsdException w:name="Body Text Indent 3" w:semiHidden="1" w:unhideWhenUsed="1"/>
+    <w:lsdException w:name="Block Text" w:semiHidden="1" w:unhideWhenUsed="1"/>
+    <w:lsdException w:name="Hyperlink" w:semiHidden="1" w:unhideWhenUsed="1"/>
+    <w:lsdException w:name="FollowedHyperlink" w:semiHidden="1" w:unhideWhenUsed="1"/>
+    <w:lsdException w:name="Strong" w:uiPriority="22" w:qFormat="1"/>
+    <w:lsdException w:name="Emphasis" w:uiPriority="20" w:qFormat="1"/>
+    <w:lsdException w:name="Document Map" w:semiHidden="1" w:unhideWhenUsed="1"/>
+    <w:lsdException w:name="Plain Text" w:semiHidden="1" w:unhideWhenUsed="1"/>
+    <w:lsdException w:name="E-mail Signature" w:semiHidden="1" w:unhideWhenUsed="1"/>
+    <w:lsdException w:name="HTML Top of Form" w:semiHidden="1" w:unhideWhenUsed="1"/>
+    <w:lsdException w:name="HTML Bottom of Form" w:semiHidden="1" w:unhideWhenUsed="1"/>
+    <w:lsdException w:name="Normal (Web)" w:semiHidden="1" w:unhideWhenUsed="1"/>
+    <w:lsdException w:name="HTML Acronym" w:semiHidden="1" w:unhideWhenUsed="1"/>
+    <w:lsdException w:name="HTML Address" w:semiHidden="1" w:unhideWhenUsed="1"/>
+    <w:lsdException w:name="HTML Cite" w:semiHidden="1" w:unhideWhenUsed="1"/>
+    <w:lsdException w:name="HTML Code" w:semiHidden="1" w:unhideWhenUsed="1"/>
+    <w:lsdException w:name="HTML Definition" w:semiHidden="1" w:unhideWhenUsed="1"/>
+    <w:lsdException w:name="HTML Keyboard" w:semiHidden="1" w:unhideWhenUsed="1"/>
+    <w:lsdException w:name="HTML Preformatted" w:semiHidden="1" w:unhideWhenUsed="1"/>
+    <w:lsdException w:name="HTML Sample" w:semiHidden="1" w:unhideWhenUsed="1"/>
+    <w:lsdException w:name="HTML Typewriter" w:semiHidden="1" w:unhideWhenUsed="1"/>
+    <w:lsdException w:name="HTML Variable" w:semiHidden="1" w:unhideWhenUsed="1"/>
+    <w:lsdException w:name="Normal Table" w:semiHidden="1" w:unhideWhenUsed="1"/>
+    <w:lsdException w:name="annotation subject" w:semiHidden="1" w:unhideWhenUsed="1"/>
+    <w:lsdException w:name="No List" w:semiHidden="1" w:unhideWhenUsed="1"/>
+    <w:lsdException w:name="Outline List 1" w:semiHidden="1" w:unhideWhenUsed="1"/>
+    <w:lsdException w:name="Outline List 2" w:semiHidden="1" w:unhideWhenUsed="1"/>
+    <w:lsdException w:name="Outline List 3" w:semiHidden="1" w:unhideWhenUsed="1"/>
+    <w:lsdException w:name="Table Simple 1" w:semiHidden="1" w:unhideWhenUsed="1"/>
+    <w:lsdException w:name="Table Simple 2" w:semiHidden="1" w:unhideWhenUsed="1"/>
+    <w:lsdException w:name="Table Simple 3" w:semiHidden="1" w:unhideWhenUsed="1"/>
+    <w:lsdException w:name="Table Classic 1" w:semiHidden="1" w:unhideWhenUsed="1"/>
+    <w:lsdException w:name="Table Classic 2" w:semiHidden="1" w:unhideWhenUsed="1"/>
+    <w:lsdException w:name="Table Classic 3" w:semiHidden="1" w:unhideWhenUsed="1"/>
+    <w:lsdException w:name="Table Classic 4" w:semiHidden="1" w:unhideWhenUsed="1"/>
+    <w:lsdException w:name="Table Colorful 1" w:semiHidden="1" w:unhideWhenUsed="1"/>
+    <w:lsdException w:name="Table Colorful 2" w:semiHidden="1" w:unhideWhenUsed="1"/>
+    <w:lsdException w:name="Table Colorful 3" w:semiHidden="1" w:unhideWhenUsed="1"/>
+    <w:lsdException w:name="Table Columns 1" w:semiHidden="1" w:unhideWhenUsed="1"/>
+    <w:lsdException w:name="Table Columns 2" w:semiHidden="1" w:unhideWhenUsed="1"/>
+    <w:lsdException w:name="Table Columns 3" w:semiHidden="1" w:unhideWhenUsed="1"/>
+    <w:lsdException w:name="Table Columns 4" w:semiHidden="1" w:unhideWhenUsed="1"/>
+    <w:lsdException w:name="Table Columns 5" w:semiHidden="1" w:unhideWhenUsed="1"/>
+    <w:lsdException w:name="Table Grid 1" w:semiHidden="1" w:unhideWhenUsed="1"/>
+    <w:lsdException w:name="Table Grid 2" w:semiHidden="1" w:unhideWhenUsed="1"/>
+    <w:lsdException w:name="Table Grid 3" w:semiHidden="1" w:unhideWhenUsed="1"/>
+    <w:lsdException w:name="Table Grid 4" w:semiHidden="1" w:unhideWhenUsed="1"/>
+    <w:lsdException w:name="Table Grid 5" w:semiHidden="1" w:unhideWhenUsed="1"/>
+    <w:lsdException w:name="Table Grid 6" w:semiHidden="1" w:unhideWhenUsed="1"/>
+    <w:lsdException w:name="Table Grid 7" w:semiHidden="1" w:unhideWhenUsed="1"/>
+    <w:lsdException w:name="Table Grid 8" w:semiHidden="1" w:unhideWhenUsed="1"/>
+    <w:lsdException w:name="Table List 1" w:semiHidden="1" w:unhideWhenUsed="1"/>
+    <w:lsdException w:name="Table List 2" w:semiHidden="1" w:unhideWhenUsed="1"/>
+    <w:lsdException w:name="Table List 3" w:semiHidden="1" w:unhideWhenUsed="1"/>
+    <w:lsdException w:name="Table List 4" w:semiHidden="1" w:unhideWhenUsed="1"/>
+    <w:lsdException w:name="Table List 5" w:semiHidden="1" w:unhideWhenUsed="1"/>
+    <w:lsdException w:name="Table List 6" w:semiHidden="1" w:unhideWhenUsed="1"/>
+    <w:lsdException w:name="Table List 7" w:semiHidden="1" w:unhideWhenUsed="1"/>
+    <w:lsdException w:name="Table List 8" w:semiHidden="1" w:unhideWhenUsed="1"/>
+    <w:lsdException w:name="Table 3D effects 1" w:semiHidden="1" w:unhideWhenUsed="1"/>
+    <w:lsdException w:name="Table 3D effects 2" w:semiHidden="1" w:unhideWhenUsed="1"/>
+    <w:lsdException w:name="Table 3D effects 3" w:semiHidden="1" w:unhideWhenUsed="1"/>
+    <w:lsdException w:name="Table Contemporary" w:semiHidden="1" w:unhideWhenUsed="1"/>
+    <w:lsdException w:name="Table Elegant" w:semiHidden="1" w:unhideWhenUsed="1"/>
+    <w:lsdException w:name="Table Professional" w:semiHidden="1" w:unhideWhenUsed="1"/>
+    <w:lsdException w:name="Table Subtle 1" w:semiHidden="1" w:unhideWhenUsed="1"/>
+    <w:lsdException w:name="Table Subtle 2" w:semiHidden="1" w:unhideWhenUsed="1"/>
+    <w:lsdException w:name="Table Web 1" w:semiHidden="1" w:unhideWhenUsed="1"/>
+    <w:lsdException w:name="Table Web 2" w:semiHidden="1" w:unhideWhenUsed="1"/>
+    <w:lsdException w:name="Table Web 3" w:semiHidden="1" w:unhideWhenUsed="1"/>
+    <w:lsdException w:name="Balloon Text" w:semiHidden="1" w:unhideWhenUsed="1"/>
+    <w:lsdException w:name="Table Grid" w:uiPriority="39"/>
+    <w:lsdException w:name="Table Theme" w:semiHidden="1" w:unhideWhenUsed="1"/>
+    <w:lsdException w:name="Placeholder Text" w:semiHidden="1"/>
+    <w:lsdException w:name="No Spacing" w:uiPriority="1" w:qFormat="1"/>
+    <w:lsdException w:name="Light Shading" w:uiPriority="60"/>
+    <w:lsdException w:name="Light List" w:uiPriority="61"/>
+    <w:lsdException w:name="Light Grid" w:uiPriority="62"/>
+    <w:lsdException w:name="Medium Shading 1" w:uiPriority="63"/>
+    <w:lsdException w:name="Medium Shading 2" w:uiPriority="64"/>
+    <w:lsdException w:name="Medium List 1" w:uiPriority="65"/>
+    <w:lsdException w:name="Medium List 2" w:uiPriority="66"/>
+    <w:lsdException w:name="Medium Grid 1" w:uiPriority="67"/>
+    <w:lsdException w:name="Medium Grid 2" w:uiPriority="68"/>
+    <w:lsdException w:name="Medium Grid 3" w:uiPriority="69"/>
+    <w:lsdException w:name="Dark List" w:uiPriority="70"/>
+    <w:lsdException w:name="Colorful Shading" w:uiPriority="71"/>
+    <w:lsdException w:name="Colorful List" w:uiPriority="72"/>
+    <w:lsdException w:name="Colorful Grid" w:uiPriority="73"/>
+    <w:lsdException w:name="Light Shading Accent 1" w:uiPriority="60"/>
+    <w:lsdException w:name="Light List Accent 1" w:uiPriority="61"/>
+    <w:lsdException w:name="Light Grid Accent 1" w:uiPriority="62"/>
+    <w:lsdException w:name="Medium Shading 1 Accent 1" w:uiPriority="63"/>
+    <w:lsdException w:name="Medium Shading 2 Accent 1" w:uiPriority="64"/>
+    <w:lsdException w:name="Medium List 1 Accent 1" w:uiPriority="65"/>
+    <w:lsdException w:name="Revision" w:semiHidden="1"/>
+    <w:lsdException w:name="List Paragraph" w:uiPriority="34" w:qFormat="1"/>
+    <w:lsdException w:name="Quote" w:uiPriority="29" w:qFormat="1"/>
+    <w:lsdException w:name="Intense Quote" w:uiPriority="30" w:qFormat="1"/>
+    <w:lsdException w:name="Medium List 2 Accent 1" w:uiPriority="66"/>
+    <w:lsdException w:name="Medium Grid 1 Accent 1" w:uiPriority="67"/>
+    <w:lsdException w:name="Medium Grid 2 Accent 1" w:uiPriority="68"/>
+    <w:lsdException w:name="Medium Grid 3 Accent 1" w:uiPriority="69"/>
+    <w:lsdException w:name="Dark List Accent 1" w:uiPriority="70"/>
+    <w:lsdException w:name="Colorful Shading Accent 1" w:uiPriority="71"/>
+    <w:lsdException w:name="Colorful List Accent 1" w:uiPriority="72"/>
+    <w:lsdException w:name="Colorful Grid Accent 1" w:uiPriority="73"/>
+    <w:lsdException w:name="Light Shading Accent 2" w:uiPriority="60"/>
+    <w:lsdException w:name="Light List Accent 2" w:uiPriority="61"/>
+    <w:lsdException w:name="Light Grid Accent 2" w:uiPriority="62"/>
+    <w:lsdException w:name="Medium Shading 1 Accent 2" w:uiPriority="63"/>
+    <w:lsdException w:name="Medium Shading 2 Accent 2" w:uiPriority="64"/>
+    <w:lsdException w:name="Medium List 1 Accent 2" w:uiPriority="65"/>
+    <w:lsdException w:name="Medium List 2 Accent 2" w:uiPriority="66"/>
+    <w:lsdException w:name="Medium Grid 1 Accent 2" w:uiPriority="67"/>
+    <w:lsdException w:name="Medium Grid 2 Accent 2" w:uiPriority="68"/>
+    <w:lsdException w:name="Medium Grid 3 Accent 2" w:uiPriority="69"/>
+    <w:lsdException w:name="Dark List Accent 2" w:uiPriority="70"/>
+    <w:lsdException w:name="Colorful Shading Accent 2" w:uiPriority="71"/>
+    <w:lsdException w:name="Colorful List Accent 2" w:uiPriority="72"/>
+    <w:lsdException w:name="Colorful Grid Accent 2" w:uiPriority="73"/>
+    <w:lsdException w:name="Light Shading Accent 3" w:uiPriority="60"/>
+    <w:lsdException w:name="Light List Accent 3" w:uiPriority="61"/>
+    <w:lsdException w:name="Light Grid Accent 3" w:uiPriority="62"/>
+    <w:lsdException w:name="Medium Shading 1 Accent 3" w:uiPriority="63"/>
+    <w:lsdException w:name="Medium Shading 2 Accent 3" w:uiPriority="64"/>
+    <w:lsdException w:name="Medium List 1 Accent 3" w:uiPriority="65"/>
+    <w:lsdException w:name="Medium List 2 Accent 3" w:uiPriority="66"/>
+    <w:lsdException w:name="Medium Grid 1 Accent 3" w:uiPriority="67"/>
+    <w:lsdException w:name="Medium Grid 2 Accent 3" w:uiPriority="68"/>
+    <w:lsdException w:name="Medium Grid 3 Accent 3" w:uiPriority="69"/>
+    <w:lsdException w:name="Dark List Accent 3" w:uiPriority="70"/>
+    <w:lsdException w:name="Colorful Shading Accent 3" w:uiPriority="71"/>
+    <w:lsdException w:name="Colorful List Accent 3" w:uiPriority="72"/>
+    <w:lsdException w:name="Colorful Grid Accent 3" w:uiPriority="73"/>
+    <w:lsdException w:name="Light Shading Accent 4" w:uiPriority="60"/>
+    <w:lsdException w:name="Light List Accent 4" w:uiPriority="61"/>
+    <w:lsdException w:name="Light Grid Accent 4" w:uiPriority="62"/>
+    <w:lsdException w:name="Medium Shading 1 Accent 4" w:uiPriority="63"/>
+    <w:lsdException w:name="Medium Shading 2 Accent 4" w:uiPriority="64"/>
+    <w:lsdException w:name="Medium List 1 Accent 4" w:uiPriority="65"/>
+    <w:lsdException w:name="Medium List 2 Accent 4" w:uiPriority="66"/>
+    <w:lsdException w:name="Medium Grid 1 Accent 4" w:uiPriority="67"/>
+    <w:lsdException w:name="Medium Grid 2 Accent 4" w:uiPriority="68"/>
+    <w:lsdException w:name="Medium Grid 3 Accent 4" w:uiPriority="69"/>
+    <w:lsdException w:name="Dark List Accent 4" w:uiPriority="70"/>
+    <w:lsdException w:name="Colorful Shading Accent 4" w:uiPriority="71"/>
+    <w:lsdException w:name="Colorful List Accent 4" w:uiPriority="72"/>
+    <w:lsdException w:name="Colorful Grid Accent 4" w:uiPriority="73"/>
+    <w:lsdException w:name="Light Shading Accent 5" w:uiPriority="60"/>
+    <w:lsdException w:name="Light List Accent 5" w:uiPriority="61"/>
+    <w:lsdException w:name="Light Grid Accent 5" w:uiPriority="62"/>
+    <w:lsdException w:name="Medium Shading 1 Accent 5" w:uiPriority="63"/>
+    <w:lsdException w:name="Medium Shading 2 Accent 5" w:uiPriority="64"/>
+    <w:lsdException w:name="Medium List 1 Accent 5" w:uiPriority="65"/>
+    <w:lsdException w:name="Medium List 2 Accent 5" w:uiPriority="66"/>
+    <w:lsdException w:name="Medium Grid 1 Accent 5" w:uiPriority="67"/>
+    <w:lsdException w:name="Medium Grid 2 Accent 5" w:uiPriority="68"/>
+    <w:lsdException w:name="Medium Grid 3 Accent 5" w:uiPriority="69"/>
+    <w:lsdException w:name="Dark List Accent 5" w:uiPriority="70"/>
+    <w:lsdException w:name="Colorful Shading Accent 5" w:uiPriority="71"/>
+    <w:lsdException w:name="Colorful List Accent 5" w:uiPriority="72"/>
+    <w:lsdException w:name="Colorful Grid Accent 5" w:uiPriority="73"/>
+    <w:lsdException w:name="Light Shading Accent 6" w:uiPriority="60"/>
+    <w:lsdException w:name="Light List Accent 6" w:uiPriority="61"/>
+    <w:lsdException w:name="Light Grid Accent 6" w:uiPriority="62"/>
+    <w:lsdException w:name="Medium Shading 1 Accent 6" w:uiPriority="63"/>
+    <w:lsdException w:name="Medium Shading 2 Accent 6" w:uiPriority="64"/>
+    <w:lsdException w:name="Medium List 1 Accent 6" w:uiPriority="65"/>
+    <w:lsdException w:name="Medium List 2 Accent 6" w:uiPriority="66"/>
+    <w:lsdException w:name="Medium Grid 1 Accent 6" w:uiPriority="67"/>
+    <w:lsdException w:name="Medium Grid 2 Accent 6" w:uiPriority="68"/>
+    <w:lsdException w:name="Medium Grid 3 Accent 6" w:uiPriority="69"/>
+    <w:lsdException w:name="Dark List Accent 6" w:uiPriority="70"/>
+    <w:lsdException w:name="Colorful Shading Accent 6" w:uiPriority="71"/>
+    <w:lsdException w:name="Colorful List Accent 6" w:uiPriority="72"/>
+    <w:lsdException w:name="Colorful Grid Accent 6" w:uiPriority="73"/>
+    <w:lsdException w:name="Subtle Emphasis" w:uiPriority="19" w:qFormat="1"/>
+    <w:lsdException w:name="Intense Emphasis" w:uiPriority="21" w:qFormat="1"/>
+    <w:lsdException w:name="Subtle Reference" w:uiPriority="31" w:qFormat="1"/>
+    <w:lsdException w:name="Intense Reference" w:uiPriority="32" w:qFormat="1"/>
+    <w:lsdException w:name="Book Title" w:uiPriority="33" w:qFormat="1"/>
+    <w:lsdException w:name="Bibliography" w:semiHidden="1" w:uiPriority="37" w:unhideWhenUsed="1"/>
+    <w:lsdException w:name="TOC Heading" w:semiHidden="1" w:uiPriority="39" w:unhideWhenUsed="1" w:qFormat="1"/>
+    <w:lsdException w:name="Plain Table 1" w:uiPriority="41"/>
+    <w:lsdException w:name="Plain Table 2" w:uiPriority="42"/>
+    <w:lsdException w:name="Plain Table 3" w:uiPriority="43"/>
+    <w:lsdException w:name="Plain Table 4" w:uiPriority="44"/>
+    <w:lsdException w:name="Plain Table 5" w:uiPriority="45"/>
+    <w:lsdException w:name="Grid Table Light" w:uiPriority="40"/>
+    <w:lsdException w:name="Grid Table 1 Light" w:uiPriority="46"/>
+    <w:lsdException w:name="Grid Table 2" w:uiPriority="47"/>
+    <w:lsdException w:name="Grid Table 3" w:uiPriority="48"/>
+    <w:lsdException w:name="Grid Table 4" w:uiPriority="49"/>
+    <w:lsdException w:name="Grid Table 5 Dark" w:uiPriority="50"/>
+    <w:lsdException w:name="Grid Table 6 Colorful" w:uiPriority="51"/>
+    <w:lsdException w:name="Grid Table 7 Colorful" w:uiPriority="52"/>
+    <w:lsdException w:name="Grid Table 1 Light Accent 1" w:uiPriority="46"/>
+    <w:lsdException w:name="Grid Table 2 Accent 1" w:uiPriority="47"/>
+    <w:lsdException w:name="Grid Table 3 Accent 1" w:uiPriority="48"/>
+    <w:lsdException w:name="Grid Table 4 Accent 1" w:uiPriority="49"/>
+    <w:lsdException w:name="Grid Table 5 Dark Accent 1" w:uiPriority="50"/>
+    <w:lsdException w:name="Grid Table 6 Colorful Accent 1" w:uiPriority="51"/>
+    <w:lsdException w:name="Grid Table 7 Colorful Accent 1" w:uiPriority="52"/>
+    <w:lsdException w:name="Grid Table 1 Light Accent 2" w:uiPriority="46"/>
+    <w:lsdException w:name="Grid Table 2 Accent 2" w:uiPriority="47"/>
+    <w:lsdException w:name="Grid Table 3 Accent 2" w:uiPriority="48"/>
+    <w:lsdException w:name="Grid Table 4 Accent 2" w:uiPriority="49"/>
+    <w:lsdException w:name="Grid Table 5 Dark Accent 2" w:uiPriority="50"/>
+    <w:lsdException w:name="Grid Table 6 Colorful Accent 2" w:uiPriority="51"/>
+    <w:lsdException w:name="Grid Table 7 Colorful Accent 2" w:uiPriority="52"/>
+    <w:lsdException w:name="Grid Table 1 Light Accent 3" w:uiPriority="46"/>
+    <w:lsdException w:name="Grid Table 2 Accent 3" w:uiPriority="47"/>
+    <w:lsdException w:name="Grid Table 3 Accent 3" w:uiPriority="48"/>
+    <w:lsdException w:name="Grid Table 4 Accent 3" w:uiPriority="49"/>
+    <w:lsdException w:name="Grid Table 5 Dark Accent 3" w:uiPriority="50"/>
+    <w:lsdException w:name="Grid Table 6 Colorful Accent 3" w:uiPriority="51"/>
+    <w:lsdException w:name="Grid Table 7 Colorful Accent 3" w:uiPriority="52"/>
+    <w:lsdException w:name="Grid Table 1 Light Accent 4" w:uiPriority="46"/>
+    <w:lsdException w:name="Grid Table 2 Accent 4" w:uiPriority="47"/>
+    <w:lsdException w:name="Grid Table 3 Accent 4" w:uiPriority="48"/>
+    <w:lsdException w:name="Grid Table 4 Accent 4" w:uiPriority="49"/>
+    <w:lsdException w:name="Grid Table 5 Dark Accent 4" w:uiPriority="50"/>
+    <w:lsdException w:name="Grid Table 6 Colorful Accent 4" w:uiPriority="51"/>
+    <w:lsdException w:name="Grid Table 7 Colorful Accent 4" w:uiPriority="52"/>
+    <w:lsdException w:name="Grid Table 1 Light Accent 5" w:uiPriority="46"/>
+    <w:lsdException w:name="Grid Table 2 Accent 5" w:uiPriority="47"/>
+    <w:lsdException w:name="Grid Table 3 Accent 5" w:uiPriority="48"/>
+    <w:lsdException w:name="Grid Table 4 Accent 5" w:uiPriority="49"/>
+    <w:lsdException w:name="Grid Table 5 Dark Accent 5" w:uiPriority="50"/>
+    <w:lsdException w:name="Grid Table 6 Colorful Accent 5" w:uiPriority="51"/>
+    <w:lsdException w:name="Grid Table 7 Colorful Accent 5" w:uiPriority="52"/>
+    <w:lsdException w:name="Grid Table 1 Light Accent 6" w:uiPriority="46"/>
+    <w:lsdException w:name="Grid Table 2 Accent 6" w:uiPriority="47"/>
+    <w:lsdException w:name="Grid Table 3 Accent 6" w:uiPriority="48"/>
+    <w:lsdException w:name="Grid Table 4 Accent 6" w:uiPriority="49"/>
+    <w:lsdException w:name="Grid Table 5 Dark Accent 6" w:uiPriority="50"/>
+    <w:lsdException w:name="Grid Table 6 Colorful Accent 6" w:uiPriority="51"/>
+    <w:lsdException w:name="Grid Table 7 Colorful Accent 6" w:uiPriority="52"/>
+    <w:lsdException w:name="List Table 1 Light" w:uiPriority="46"/>
+    <w:lsdException w:name="List Table 2" w:uiPriority="47"/>
+    <w:lsdException w:name="List Table 3" w:uiPriority="48"/>
+    <w:lsdException w:name="List Table 4" w:uiPriority="49"/>
+    <w:lsdException w:name="List Table 5 Dark" w:uiPriority="50"/>
+    <w:lsdException w:name="List Table 6 Colorful" w:uiPriority="51"/>
+    <w:lsdException w:name="List Table 7 Colorful" w:uiPriority="52"/>
+    <w:lsdException w:name="List Table 1 Light Accent 1" w:uiPriority="46"/>
+    <w:lsdException w:name="List Table 2 Accent 1" w:uiPriority="47"/>
+    <w:lsdException w:name="List Table 3 Accent 1" w:uiPriority="48"/>
+    <w:lsdException w:name="List Table 4 Accent 1" w:uiPriority="49"/>
+    <w:lsdException w:name="List Table 5 Dark Accent 1" w:uiPriority="50"/>
+    <w:lsdException w:name="List Table 6 Colorful Accent 1" w:uiPriority="51"/>
+    <w:lsdException w:name="List Table 7 Colorful Accent 1" w:uiPriority="52"/>
+    <w:lsdException w:name="List Table 1 Light Accent 2" w:uiPriority="46"/>
+    <w:lsdException w:name="List Table 2 Accent 2" w:uiPriority="47"/>
+    <w:lsdException w:name="List Table 3 Accent 2" w:uiPriority="48"/>
+    <w:lsdException w:name="List Table 4 Accent 2" w:uiPriority="49"/>
+    <w:lsdException w:name="List Table 5 Dark Accent 2" w:uiPriority="50"/>
+    <w:lsdException w:name="List Table 6 Colorful Accent 2" w:uiPriority="51"/>
+    <w:lsdException w:name="List Table 7 Colorful Accent 2" w:uiPriority="52"/>
+    <w:lsdException w:name="List Table 1 Light Accent 3" w:uiPriority="46"/>
+    <w:lsdException w:name="List Table 2 Accent 3" w:uiPriority="47"/>
+    <w:lsdException w:name="List Table 3 Accent 3" w:uiPriority="48"/>
+    <w:lsdException w:name="List Table 4 Accent 3" w:uiPriority="49"/>
+    <w:lsdException w:name="List Table 5 Dark Accent 3" w:uiPriority="50"/>
+    <w:lsdException w:name="List Table 6 Colorful Accent 3" w:uiPriority="51"/>
+    <w:lsdException w:name="List Table 7 Colorful Accent 3" w:uiPriority="52"/>
+    <w:lsdException w:name="List Table 1 Light Accent 4" w:uiPriority="46"/>
+    <w:lsdException w:name="List Table 2 Accent 4" w:uiPriority="47"/>
+    <w:lsdException w:name="List Table 3 Accent 4" w:uiPriority="48"/>
+    <w:lsdException w:name="List Table 4 Accent 4" w:uiPriority="49"/>
+    <w:lsdException w:name="List Table 5 Dark Accent 4" w:uiPriority="50"/>
+    <w:lsdException w:name="List Table 6 Colorful Accent 4" w:uiPriority="51"/>
+    <w:lsdException w:name="List Table 7 Colorful Accent 4" w:uiPriority="52"/>
+    <w:lsdException w:name="List Table 1 Light Accent 5" w:uiPriority="46"/>
+    <w:lsdException w:name="List Table 2 Accent 5" w:uiPriority="47"/>
+    <w:lsdException w:name="List Table 3 Accent 5" w:uiPriority="48"/>
+    <w:lsdException w:name="List Table 4 Accent 5" w:uiPriority="49"/>
+    <w:lsdException w:name="List Table 5 Dark Accent 5" w:uiPriority="50"/>
+    <w:lsdException w:name="List Table 6 Colorful Accent 5" w:uiPriority="51"/>
+    <w:lsdException w:name="List Table 7 Colorful Accent 5" w:uiPriority="52"/>
+    <w:lsdException w:name="List Table 1 Light Accent 6" w:uiPriority="46"/>
+    <w:lsdException w:name="List Table 2 Accent 6" w:uiPriority="47"/>
+    <w:lsdException w:name="List Table 3 Accent 6" w:uiPriority="48"/>
+    <w:lsdException w:name="List Table 4 Accent 6" w:uiPriority="49"/>
+    <w:lsdException w:name="List Table 5 Dark Accent 6" w:uiPriority="50"/>
+    <w:lsdException w:name="List Table 6 Colorful Accent 6" w:uiPriority="51"/>
+    <w:lsdException w:name="List Table 7 Colorful Accent 6" w:uiPriority="52"/>
+    <w:lsdException w:name="Mention" w:semiHidden="1" w:unhideWhenUsed="1"/>
+    <w:lsdException w:name="Smart Hyperlink" w:semiHidden="1" w:unhideWhenUsed="1"/>
+    <w:lsdException w:name="Hashtag" w:semiHidden="1" w:unhideWhenUsed="1"/>
+    <w:lsdException w:name="Unresolved Mention" w:semiHidden="1" w:unhideWhenUsed="1"/>
+    <w:lsdException w:name="Smart Link" w:semiHidden="1" w:unhideWhenUsed="1"/>
+  </w:latentStyles>
+  <w:style w:type="paragraph" w:default="1" w:styleId="Normal">
+    <w:name w:val="Normal"/>
+    <w:qFormat/>
   </w:style>
   <w:style w:type="paragraph" w:styleId="Heading1">
     <w:name w:val="heading 1"/>
     <w:basedOn w:val="Normal"/>
     <w:next w:val="Normal"/>
+    <w:uiPriority w:val="9"/>
+    <w:qFormat/>
     <w:pPr>
-      <w:keepNext w:val="1"/>
-      <w:keepLines w:val="1"/>
-      <w:pageBreakBefore w:val="0"/>
-      <w:spacing w:after="120" w:before="400" w:lineRule="auto"/>
+      <w:keepNext/>
+      <w:keepLines/>
+      <w:spacing w:before="400" w:after="120"/>
+      <w:outlineLvl w:val="0"/>
     </w:pPr>
     <w:rPr>
       <w:sz w:val="40"/>
@@ -1026,14 +1132,17 @@
     <w:name w:val="heading 2"/>
     <w:basedOn w:val="Normal"/>
     <w:next w:val="Normal"/>
+    <w:uiPriority w:val="9"/>
+    <w:semiHidden/>
+    <w:unhideWhenUsed/>
+    <w:qFormat/>
     <w:pPr>
-      <w:keepNext w:val="1"/>
-      <w:keepLines w:val="1"/>
-      <w:pageBreakBefore w:val="0"/>
-      <w:spacing w:after="120" w:before="360" w:lineRule="auto"/>
+      <w:keepNext/>
+      <w:keepLines/>
+      <w:spacing w:before="360" w:after="120"/>
+      <w:outlineLvl w:val="1"/>
     </w:pPr>
     <w:rPr>
-      <w:b w:val="0"/>
       <w:sz w:val="32"/>
       <w:szCs w:val="32"/>
     </w:rPr>
@@ -1042,14 +1151,17 @@
     <w:name w:val="heading 3"/>
     <w:basedOn w:val="Normal"/>
     <w:next w:val="Normal"/>
+    <w:uiPriority w:val="9"/>
+    <w:semiHidden/>
+    <w:unhideWhenUsed/>
+    <w:qFormat/>
     <w:pPr>
-      <w:keepNext w:val="1"/>
-      <w:keepLines w:val="1"/>
-      <w:pageBreakBefore w:val="0"/>
-      <w:spacing w:after="80" w:before="320" w:lineRule="auto"/>
+      <w:keepNext/>
+      <w:keepLines/>
+      <w:spacing w:before="320" w:after="80"/>
+      <w:outlineLvl w:val="2"/>
     </w:pPr>
     <w:rPr>
-      <w:b w:val="0"/>
       <w:color w:val="434343"/>
       <w:sz w:val="28"/>
       <w:szCs w:val="28"/>
@@ -1059,11 +1171,15 @@
     <w:name w:val="heading 4"/>
     <w:basedOn w:val="Normal"/>
     <w:next w:val="Normal"/>
+    <w:uiPriority w:val="9"/>
+    <w:semiHidden/>
+    <w:unhideWhenUsed/>
+    <w:qFormat/>
     <w:pPr>
-      <w:keepNext w:val="1"/>
-      <w:keepLines w:val="1"/>
-      <w:pageBreakBefore w:val="0"/>
-      <w:spacing w:after="80" w:before="280" w:lineRule="auto"/>
+      <w:keepNext/>
+      <w:keepLines/>
+      <w:spacing w:before="280" w:after="80"/>
+      <w:outlineLvl w:val="3"/>
     </w:pPr>
     <w:rPr>
       <w:color w:val="666666"/>
@@ -1075,44 +1191,76 @@
     <w:name w:val="heading 5"/>
     <w:basedOn w:val="Normal"/>
     <w:next w:val="Normal"/>
+    <w:uiPriority w:val="9"/>
+    <w:semiHidden/>
+    <w:unhideWhenUsed/>
+    <w:qFormat/>
     <w:pPr>
-      <w:keepNext w:val="1"/>
-      <w:keepLines w:val="1"/>
-      <w:pageBreakBefore w:val="0"/>
-      <w:spacing w:after="80" w:before="240" w:lineRule="auto"/>
+      <w:keepNext/>
+      <w:keepLines/>
+      <w:spacing w:before="240" w:after="80"/>
+      <w:outlineLvl w:val="4"/>
     </w:pPr>
     <w:rPr>
       <w:color w:val="666666"/>
-      <w:sz w:val="22"/>
-      <w:szCs w:val="22"/>
     </w:rPr>
   </w:style>
   <w:style w:type="paragraph" w:styleId="Heading6">
     <w:name w:val="heading 6"/>
     <w:basedOn w:val="Normal"/>
     <w:next w:val="Normal"/>
+    <w:uiPriority w:val="9"/>
+    <w:semiHidden/>
+    <w:unhideWhenUsed/>
+    <w:qFormat/>
     <w:pPr>
-      <w:keepNext w:val="1"/>
-      <w:keepLines w:val="1"/>
-      <w:pageBreakBefore w:val="0"/>
-      <w:spacing w:after="80" w:before="240" w:lineRule="auto"/>
+      <w:keepNext/>
+      <w:keepLines/>
+      <w:spacing w:before="240" w:after="80"/>
+      <w:outlineLvl w:val="5"/>
     </w:pPr>
     <w:rPr>
-      <w:i w:val="1"/>
+      <w:i/>
       <w:color w:val="666666"/>
-      <w:sz w:val="22"/>
-      <w:szCs w:val="22"/>
     </w:rPr>
+  </w:style>
+  <w:style w:type="character" w:default="1" w:styleId="DefaultParagraphFont">
+    <w:name w:val="Default Paragraph Font"/>
+    <w:uiPriority w:val="1"/>
+    <w:semiHidden/>
+    <w:unhideWhenUsed/>
+  </w:style>
+  <w:style w:type="table" w:default="1" w:styleId="TableNormal">
+    <w:name w:val="Normal Table"/>
+    <w:uiPriority w:val="99"/>
+    <w:semiHidden/>
+    <w:unhideWhenUsed/>
+    <w:tblPr>
+      <w:tblInd w:w="0" w:type="dxa"/>
+      <w:tblCellMar>
+        <w:top w:w="0" w:type="dxa"/>
+        <w:left w:w="108" w:type="dxa"/>
+        <w:bottom w:w="0" w:type="dxa"/>
+        <w:right w:w="108" w:type="dxa"/>
+      </w:tblCellMar>
+    </w:tblPr>
+  </w:style>
+  <w:style w:type="numbering" w:default="1" w:styleId="NoList">
+    <w:name w:val="No List"/>
+    <w:uiPriority w:val="99"/>
+    <w:semiHidden/>
+    <w:unhideWhenUsed/>
   </w:style>
   <w:style w:type="paragraph" w:styleId="Title">
     <w:name w:val="Title"/>
     <w:basedOn w:val="Normal"/>
     <w:next w:val="Normal"/>
+    <w:uiPriority w:val="10"/>
+    <w:qFormat/>
     <w:pPr>
-      <w:keepNext w:val="1"/>
-      <w:keepLines w:val="1"/>
-      <w:pageBreakBefore w:val="0"/>
-      <w:spacing w:after="60" w:before="0" w:lineRule="auto"/>
+      <w:keepNext/>
+      <w:keepLines/>
+      <w:spacing w:after="60"/>
     </w:pPr>
     <w:rPr>
       <w:sz w:val="52"/>
@@ -1123,15 +1271,14 @@
     <w:name w:val="Subtitle"/>
     <w:basedOn w:val="Normal"/>
     <w:next w:val="Normal"/>
+    <w:uiPriority w:val="11"/>
+    <w:qFormat/>
     <w:pPr>
-      <w:keepNext w:val="1"/>
-      <w:keepLines w:val="1"/>
-      <w:pageBreakBefore w:val="0"/>
-      <w:spacing w:after="320" w:before="0" w:lineRule="auto"/>
+      <w:keepNext/>
+      <w:keepLines/>
+      <w:spacing w:after="320"/>
     </w:pPr>
     <w:rPr>
-      <w:rFonts w:ascii="Arial" w:cs="Arial" w:eastAsia="Arial" w:hAnsi="Arial"/>
-      <w:i w:val="0"/>
       <w:color w:val="666666"/>
       <w:sz w:val="30"/>
       <w:szCs w:val="30"/>

</xml_diff>